<commit_message>
foram evolution code by families, ecogroup and morphogroup. Charts generated too.
</commit_message>
<xml_diff>
--- a/Evolution_Data_Mining/Cenozoic_paper/paper/Pacing of foraminifer and nannofossil turnover by Milankovitch grand cycles (Andy January 2020)/Backup of Pacing of foraminifer and nannofossil turnover by Milankovitch grand cycles (Andy January 2020).docx
+++ b/Evolution_Data_Mining/Cenozoic_paper/paper/Pacing of foraminifer and nannofossil turnover by Milankovitch grand cycles (Andy January 2020)/Backup of Pacing of foraminifer and nannofossil turnover by Milankovitch grand cycles (Andy January 2020).docx
@@ -2282,238 +2282,81 @@
           <w:szCs w:val="16"/>
         </w:rPr>
       </w:pPr>
-    </w:p>
-    <w:p>
-      <w:pPr>
-        <w:rPr>
-          <w:color w:val="000000" w:themeColor="text1"/>
-          <w:sz w:val="16"/>
-          <w:szCs w:val="16"/>
-        </w:rPr>
-      </w:pPr>
-    </w:p>
-    <w:p>
-      <w:pPr>
-        <w:keepNext/>
-        <w:rPr>
-          <w:b/>
-          <w:color w:val="000000" w:themeColor="text1"/>
-          <w:sz w:val="16"/>
-          <w:szCs w:val="16"/>
-        </w:rPr>
-      </w:pPr>
-      <w:r>
-        <w:rPr>
-          <w:b/>
-          <w:color w:val="000000" w:themeColor="text1"/>
-          <w:sz w:val="16"/>
-          <w:szCs w:val="16"/>
-        </w:rPr>
-        <w:t>2. Dataset</w:t>
-      </w:r>
-    </w:p>
-    <w:p>
-      <w:pPr>
-        <w:keepNext/>
-        <w:rPr>
-          <w:color w:val="000000" w:themeColor="text1"/>
-          <w:sz w:val="16"/>
-          <w:szCs w:val="16"/>
-        </w:rPr>
-      </w:pPr>
-      <w:r>
-        <w:rPr>
-          <w:b/>
-          <w:color w:val="000000" w:themeColor="text1"/>
-          <w:sz w:val="16"/>
-          <w:szCs w:val="16"/>
-        </w:rPr>
-        <w:t xml:space="preserve">      1. </w:t>
-      </w:r>
-      <w:r>
-        <w:rPr>
-          <w:color w:val="000000" w:themeColor="text1"/>
-          <w:sz w:val="16"/>
-          <w:szCs w:val="16"/>
-        </w:rPr>
-        <w:t>Which dataset?</w:t>
-      </w:r>
-    </w:p>
-    <w:p>
-      <w:pPr>
-        <w:keepNext/>
-        <w:rPr>
-          <w:color w:val="000000" w:themeColor="text1"/>
-          <w:sz w:val="16"/>
-          <w:szCs w:val="16"/>
-        </w:rPr>
-      </w:pPr>
-      <w:r>
-        <w:rPr>
-          <w:color w:val="000000" w:themeColor="text1"/>
-          <w:sz w:val="16"/>
-          <w:szCs w:val="16"/>
-        </w:rPr>
-        <w:t xml:space="preserve">      </w:t>
-      </w:r>
-      <w:r>
-        <w:rPr>
-          <w:b/>
-          <w:color w:val="000000" w:themeColor="text1"/>
-          <w:sz w:val="16"/>
-          <w:szCs w:val="16"/>
-        </w:rPr>
-        <w:t>2.</w:t>
-      </w:r>
-      <w:r>
-        <w:rPr>
-          <w:color w:val="000000" w:themeColor="text1"/>
-          <w:sz w:val="16"/>
-          <w:szCs w:val="16"/>
-        </w:rPr>
-        <w:t xml:space="preserve"> Source of data</w:t>
-      </w:r>
-    </w:p>
-    <w:p>
-      <w:pPr>
-        <w:keepNext/>
-        <w:rPr>
-          <w:color w:val="000000" w:themeColor="text1"/>
-          <w:sz w:val="16"/>
-          <w:szCs w:val="16"/>
-        </w:rPr>
-      </w:pPr>
-      <w:r>
-        <w:rPr>
-          <w:color w:val="000000" w:themeColor="text1"/>
-          <w:sz w:val="16"/>
-          <w:szCs w:val="16"/>
-        </w:rPr>
-        <w:t xml:space="preserve">      </w:t>
-      </w:r>
-      <w:r>
-        <w:rPr>
-          <w:b/>
-          <w:color w:val="000000" w:themeColor="text1"/>
-          <w:sz w:val="16"/>
-          <w:szCs w:val="16"/>
-        </w:rPr>
-        <w:t>3.</w:t>
-      </w:r>
-      <w:r>
-        <w:rPr>
-          <w:color w:val="000000" w:themeColor="text1"/>
-          <w:sz w:val="16"/>
-          <w:szCs w:val="16"/>
-        </w:rPr>
-        <w:t xml:space="preserve"> Why is this dataset used? What’s the significance of it? Why not something else?</w:t>
-      </w:r>
-    </w:p>
-    <w:p>
-      <w:pPr>
-        <w:keepNext/>
-        <w:rPr>
-          <w:color w:val="000000" w:themeColor="text1"/>
-          <w:sz w:val="16"/>
-          <w:szCs w:val="16"/>
-        </w:rPr>
-      </w:pPr>
-      <w:r>
-        <w:rPr>
-          <w:color w:val="000000" w:themeColor="text1"/>
-          <w:sz w:val="16"/>
-          <w:szCs w:val="16"/>
-        </w:rPr>
-        <w:t xml:space="preserve">      </w:t>
-      </w:r>
-      <w:r>
-        <w:rPr>
-          <w:b/>
-          <w:color w:val="000000" w:themeColor="text1"/>
-          <w:sz w:val="16"/>
-          <w:szCs w:val="16"/>
-        </w:rPr>
-        <w:t>4.</w:t>
-      </w:r>
-      <w:r>
-        <w:rPr>
-          <w:color w:val="000000" w:themeColor="text1"/>
-          <w:sz w:val="16"/>
-          <w:szCs w:val="16"/>
-        </w:rPr>
-        <w:t xml:space="preserve"> Descriptive statistics of the dataset – lifespan (mean, min, max)</w:t>
-      </w:r>
-    </w:p>
-    <w:p>
-      <w:pPr>
-        <w:keepNext/>
-        <w:rPr>
-          <w:color w:val="000000" w:themeColor="text1"/>
-          <w:sz w:val="16"/>
-          <w:szCs w:val="16"/>
-        </w:rPr>
-      </w:pPr>
-      <w:r>
-        <w:rPr>
-          <w:color w:val="000000" w:themeColor="text1"/>
-          <w:sz w:val="16"/>
-          <w:szCs w:val="16"/>
-        </w:rPr>
-        <w:t xml:space="preserve">      </w:t>
-      </w:r>
-      <w:r>
-        <w:rPr>
-          <w:b/>
-          <w:color w:val="000000" w:themeColor="text1"/>
-          <w:sz w:val="16"/>
-          <w:szCs w:val="16"/>
-        </w:rPr>
-        <w:t>5.</w:t>
-      </w:r>
-      <w:r>
-        <w:rPr>
-          <w:color w:val="000000" w:themeColor="text1"/>
-          <w:sz w:val="16"/>
-          <w:szCs w:val="16"/>
-        </w:rPr>
-        <w:t xml:space="preserve"> Astronomically tuned timescale? </w:t>
-      </w:r>
-    </w:p>
-    <w:p>
-      <w:pPr>
-        <w:keepNext/>
-        <w:rPr>
-          <w:color w:val="000000" w:themeColor="text1"/>
-          <w:sz w:val="16"/>
-          <w:szCs w:val="16"/>
-        </w:rPr>
-      </w:pPr>
-    </w:p>
-    <w:p>
-      <w:pPr>
-        <w:keepNext/>
-        <w:rPr>
-          <w:color w:val="000000" w:themeColor="text1"/>
-          <w:sz w:val="16"/>
-          <w:szCs w:val="16"/>
-        </w:rPr>
-      </w:pPr>
-      <w:r>
-        <w:rPr>
-          <w:color w:val="000000" w:themeColor="text1"/>
-          <w:sz w:val="16"/>
-          <w:szCs w:val="16"/>
-        </w:rPr>
-        <w:t xml:space="preserve">      We wanted to focus on the macroevolutionary trend in the early Cenozoic era. To study evolutionary trends over millions of years, it is required to have access to a group of organisms which was prevalent throughout the entire time in almost all ecological habitat. Planktonic foraminifer lies in the base of the food pyramid and has been widely available across different marine environment throughout the whole Phanerozoic. Aze et al have looked into multiple studies of foraminifer fossil records and compiled a dataset of evolutionary ranges of foraminifer fossils for the whole Cenozoic. The grouping mechanism of the organisms relied mainly on the morphological characteristics and further grouped by ecological information. Genetic similarity or dissimilarity between organisms were not considered as it is difficult to obtain ancient DNA. The dataset provides two main evolutionary tree: one represents the lineage tree and the other is more elaborative morphospecies tree. We first used the morphospecies tree to perform our macroevolutionary analysis as our primary concern is the rate of change in the speciation, extinction and turnover which can be benefitted if we have more data points per million years. </w:t>
-      </w:r>
-      <w:r>
-        <w:rPr>
-          <w:color w:val="000000" w:themeColor="text1"/>
-          <w:sz w:val="16"/>
-          <w:szCs w:val="16"/>
-        </w:rPr>
-        <w:lastRenderedPageBreak/>
-        <w:t>Every morphospecies in the tree has a first and last appearance datum which creates the evolutionary range. There are 340 unique morphospecies under 48 unique genera which are grouped by 7 families:"</w:t>
+      <w:r>
+        <w:rPr>
+          <w:color w:val="000000" w:themeColor="text1"/>
+          <w:sz w:val="16"/>
+          <w:szCs w:val="16"/>
+        </w:rPr>
+        <w:t>The main contribution of the paper:</w:t>
+      </w:r>
+    </w:p>
+    <w:p>
+      <w:pPr>
+        <w:pStyle w:val="ListParagraph"/>
+        <w:numPr>
+          <w:ilvl w:val="0"/>
+          <w:numId w:val="5"/>
+        </w:numPr>
+        <w:rPr>
+          <w:color w:val="000000" w:themeColor="text1"/>
+          <w:sz w:val="16"/>
+          <w:szCs w:val="16"/>
+        </w:rPr>
+      </w:pPr>
+      <w:bookmarkStart w:id="3" w:name="OLE_LINK8"/>
+      <w:bookmarkStart w:id="4" w:name="OLE_LINK9"/>
+      <w:r>
+        <w:rPr>
+          <w:color w:val="000000" w:themeColor="text1"/>
+          <w:sz w:val="16"/>
+          <w:szCs w:val="16"/>
+        </w:rPr>
+        <w:t xml:space="preserve">A comprehensive table </w:t>
+      </w:r>
+      <w:r>
+        <w:rPr>
+          <w:color w:val="000000" w:themeColor="text1"/>
+          <w:sz w:val="16"/>
+          <w:szCs w:val="16"/>
+        </w:rPr>
+        <w:t xml:space="preserve">for </w:t>
+      </w:r>
+      <w:bookmarkStart w:id="5" w:name="OLE_LINK10"/>
+      <w:bookmarkStart w:id="6" w:name="OLE_LINK11"/>
+      <w:r>
+        <w:rPr>
+          <w:color w:val="000000" w:themeColor="text1"/>
+          <w:sz w:val="16"/>
+          <w:szCs w:val="16"/>
+        </w:rPr>
+        <w:t xml:space="preserve">speciation, extinction and turnover for every 100K </w:t>
+      </w:r>
+      <w:r>
+        <w:rPr>
+          <w:color w:val="000000" w:themeColor="text1"/>
+          <w:sz w:val="16"/>
+          <w:szCs w:val="16"/>
+        </w:rPr>
+        <w:t>years</w:t>
+      </w:r>
+      <w:bookmarkEnd w:id="5"/>
+      <w:bookmarkEnd w:id="6"/>
+      <w:r>
+        <w:rPr>
+          <w:color w:val="000000" w:themeColor="text1"/>
+          <w:sz w:val="16"/>
+          <w:szCs w:val="16"/>
+        </w:rPr>
+        <w:t xml:space="preserve"> for</w:t>
+      </w:r>
+      <w:r>
+        <w:rPr>
+          <w:color w:val="000000" w:themeColor="text1"/>
+          <w:sz w:val="16"/>
+          <w:szCs w:val="16"/>
+        </w:rPr>
+        <w:t xml:space="preserve"> 340 </w:t>
       </w:r>
       <w:proofErr w:type="spellStart"/>
       <w:r>
@@ -2522,7 +2365,7 @@
           <w:sz w:val="16"/>
           <w:szCs w:val="16"/>
         </w:rPr>
-        <w:t>Hedbergellidae</w:t>
+        <w:t>cenozoic</w:t>
       </w:r>
       <w:proofErr w:type="spellEnd"/>
       <w:r>
@@ -2531,119 +2374,457 @@
           <w:sz w:val="16"/>
           <w:szCs w:val="16"/>
         </w:rPr>
-        <w:t>","</w:t>
-      </w:r>
-      <w:proofErr w:type="spellStart"/>
-      <w:r>
-        <w:rPr>
-          <w:color w:val="000000" w:themeColor="text1"/>
-          <w:sz w:val="16"/>
-          <w:szCs w:val="16"/>
-        </w:rPr>
-        <w:t>Globigerinidae</w:t>
-      </w:r>
-      <w:proofErr w:type="spellEnd"/>
-      <w:r>
-        <w:rPr>
-          <w:color w:val="000000" w:themeColor="text1"/>
-          <w:sz w:val="16"/>
-          <w:szCs w:val="16"/>
-        </w:rPr>
-        <w:t>", "</w:t>
-      </w:r>
-      <w:proofErr w:type="spellStart"/>
-      <w:r>
-        <w:rPr>
-          <w:color w:val="000000" w:themeColor="text1"/>
-          <w:sz w:val="16"/>
-          <w:szCs w:val="16"/>
-        </w:rPr>
-        <w:t>Truncorotaloididae</w:t>
-      </w:r>
-      <w:proofErr w:type="spellEnd"/>
-      <w:r>
-        <w:rPr>
-          <w:color w:val="000000" w:themeColor="text1"/>
-          <w:sz w:val="16"/>
-          <w:szCs w:val="16"/>
-        </w:rPr>
-        <w:t>", "</w:t>
-      </w:r>
-      <w:proofErr w:type="spellStart"/>
-      <w:r>
-        <w:rPr>
-          <w:color w:val="000000" w:themeColor="text1"/>
-          <w:sz w:val="16"/>
-          <w:szCs w:val="16"/>
-        </w:rPr>
-        <w:t>Hantkeninidae</w:t>
-      </w:r>
-      <w:proofErr w:type="spellEnd"/>
-      <w:r>
-        <w:rPr>
-          <w:color w:val="000000" w:themeColor="text1"/>
-          <w:sz w:val="16"/>
-          <w:szCs w:val="16"/>
-        </w:rPr>
-        <w:t>", "</w:t>
-      </w:r>
-      <w:proofErr w:type="spellStart"/>
-      <w:r>
-        <w:rPr>
-          <w:color w:val="000000" w:themeColor="text1"/>
-          <w:sz w:val="16"/>
-          <w:szCs w:val="16"/>
-        </w:rPr>
-        <w:t>Globoquadrinidae</w:t>
-      </w:r>
-      <w:proofErr w:type="spellEnd"/>
-      <w:r>
-        <w:rPr>
-          <w:color w:val="000000" w:themeColor="text1"/>
-          <w:sz w:val="16"/>
-          <w:szCs w:val="16"/>
-        </w:rPr>
-        <w:t>", "</w:t>
-      </w:r>
-      <w:proofErr w:type="spellStart"/>
-      <w:r>
-        <w:rPr>
-          <w:color w:val="000000" w:themeColor="text1"/>
-          <w:sz w:val="16"/>
-          <w:szCs w:val="16"/>
-        </w:rPr>
-        <w:t>Globorotaliidae</w:t>
-      </w:r>
-      <w:proofErr w:type="spellEnd"/>
-      <w:r>
-        <w:rPr>
-          <w:color w:val="000000" w:themeColor="text1"/>
-          <w:sz w:val="16"/>
-          <w:szCs w:val="16"/>
-        </w:rPr>
-        <w:t>", "</w:t>
-      </w:r>
-      <w:bookmarkStart w:id="3" w:name="OLE_LINK1"/>
-      <w:bookmarkStart w:id="4" w:name="OLE_LINK2"/>
-      <w:proofErr w:type="spellStart"/>
-      <w:r>
-        <w:rPr>
-          <w:color w:val="000000" w:themeColor="text1"/>
-          <w:sz w:val="16"/>
-          <w:szCs w:val="16"/>
-        </w:rPr>
-        <w:t>Pulleniatinidae</w:t>
-      </w:r>
+        <w:t xml:space="preserve"> </w:t>
+      </w:r>
+      <w:r>
+        <w:rPr>
+          <w:color w:val="000000" w:themeColor="text1"/>
+          <w:sz w:val="16"/>
+          <w:szCs w:val="16"/>
+        </w:rPr>
+        <w:t>macroperforate planktonic foraminifer with FAD, LAD, lifespan grouped by family, genus, morphogroup end ecogroup.</w:t>
+      </w:r>
+    </w:p>
+    <w:p>
+      <w:pPr>
+        <w:pStyle w:val="ListParagraph"/>
+        <w:numPr>
+          <w:ilvl w:val="0"/>
+          <w:numId w:val="5"/>
+        </w:numPr>
+        <w:rPr>
+          <w:color w:val="000000" w:themeColor="text1"/>
+          <w:sz w:val="16"/>
+          <w:szCs w:val="16"/>
+        </w:rPr>
+      </w:pPr>
+      <w:bookmarkStart w:id="7" w:name="OLE_LINK12"/>
+      <w:bookmarkStart w:id="8" w:name="OLE_LINK13"/>
       <w:bookmarkEnd w:id="3"/>
       <w:bookmarkEnd w:id="4"/>
+      <w:r>
+        <w:rPr>
+          <w:color w:val="000000" w:themeColor="text1"/>
+          <w:sz w:val="16"/>
+          <w:szCs w:val="16"/>
+        </w:rPr>
+        <w:t>S</w:t>
+      </w:r>
+      <w:r>
+        <w:rPr>
+          <w:color w:val="000000" w:themeColor="text1"/>
+          <w:sz w:val="16"/>
+          <w:szCs w:val="16"/>
+        </w:rPr>
+        <w:t>peciation, extinction and turnover for every 100K years</w:t>
+      </w:r>
+      <w:r>
+        <w:rPr>
+          <w:color w:val="000000" w:themeColor="text1"/>
+          <w:sz w:val="16"/>
+          <w:szCs w:val="16"/>
+        </w:rPr>
+        <w:t xml:space="preserve"> for l</w:t>
+      </w:r>
+      <w:r>
+        <w:rPr>
+          <w:color w:val="000000" w:themeColor="text1"/>
+          <w:sz w:val="16"/>
+          <w:szCs w:val="16"/>
+        </w:rPr>
+        <w:t xml:space="preserve">ineage </w:t>
+      </w:r>
+      <w:bookmarkStart w:id="9" w:name="OLE_LINK6"/>
+      <w:bookmarkStart w:id="10" w:name="OLE_LINK7"/>
+      <w:r>
+        <w:rPr>
+          <w:color w:val="000000" w:themeColor="text1"/>
+          <w:sz w:val="16"/>
+          <w:szCs w:val="16"/>
+        </w:rPr>
+        <w:t xml:space="preserve">with </w:t>
+      </w:r>
+      <w:bookmarkEnd w:id="7"/>
+      <w:bookmarkEnd w:id="8"/>
+      <w:r>
+        <w:rPr>
+          <w:color w:val="000000" w:themeColor="text1"/>
+          <w:sz w:val="16"/>
+          <w:szCs w:val="16"/>
+        </w:rPr>
+        <w:t>FAD, LAD, lifespan grouped by family, genus, morphogroup end ecogroup.</w:t>
+      </w:r>
+      <w:bookmarkEnd w:id="9"/>
+      <w:bookmarkEnd w:id="10"/>
+    </w:p>
+    <w:p>
+      <w:pPr>
+        <w:pStyle w:val="ListParagraph"/>
+        <w:numPr>
+          <w:ilvl w:val="0"/>
+          <w:numId w:val="5"/>
+        </w:numPr>
+        <w:rPr>
+          <w:color w:val="000000" w:themeColor="text1"/>
+          <w:sz w:val="16"/>
+          <w:szCs w:val="16"/>
+        </w:rPr>
+      </w:pPr>
+      <w:r>
+        <w:rPr>
+          <w:color w:val="000000" w:themeColor="text1"/>
+          <w:sz w:val="16"/>
+          <w:szCs w:val="16"/>
+        </w:rPr>
+        <w:t xml:space="preserve">Speciation, extinction and turnover for every 100K years for </w:t>
+      </w:r>
+      <w:r>
+        <w:rPr>
+          <w:color w:val="000000" w:themeColor="text1"/>
+          <w:sz w:val="16"/>
+          <w:szCs w:val="16"/>
+        </w:rPr>
+        <w:t xml:space="preserve">Nannofossil </w:t>
+      </w:r>
+      <w:r>
+        <w:rPr>
+          <w:color w:val="000000" w:themeColor="text1"/>
+          <w:sz w:val="16"/>
+          <w:szCs w:val="16"/>
+        </w:rPr>
+        <w:t>with FAD, LAD, lifespan grouped by family, genus, morphogroup end ecogroup.</w:t>
+      </w:r>
+    </w:p>
+    <w:p>
+      <w:pPr>
+        <w:pStyle w:val="ListParagraph"/>
+        <w:numPr>
+          <w:ilvl w:val="0"/>
+          <w:numId w:val="5"/>
+        </w:numPr>
+        <w:rPr>
+          <w:color w:val="000000" w:themeColor="text1"/>
+          <w:sz w:val="16"/>
+          <w:szCs w:val="16"/>
+        </w:rPr>
+      </w:pPr>
+      <w:r>
+        <w:rPr>
+          <w:color w:val="000000" w:themeColor="text1"/>
+          <w:sz w:val="16"/>
+          <w:szCs w:val="16"/>
+        </w:rPr>
+        <w:t xml:space="preserve">Relationship of speciation, extinction, turnover of foraminiferal morphospecies and nannofossil species </w:t>
+      </w:r>
+      <w:r>
+        <w:rPr>
+          <w:color w:val="000000" w:themeColor="text1"/>
+          <w:sz w:val="16"/>
+          <w:szCs w:val="16"/>
+        </w:rPr>
+        <w:t xml:space="preserve">with marine oxy-18 events from Paleocene up until early </w:t>
+      </w:r>
+      <w:proofErr w:type="spellStart"/>
+      <w:r>
+        <w:rPr>
+          <w:color w:val="000000" w:themeColor="text1"/>
+          <w:sz w:val="16"/>
+          <w:szCs w:val="16"/>
+        </w:rPr>
+        <w:t>Pliestocene</w:t>
+      </w:r>
       <w:proofErr w:type="spellEnd"/>
-      <w:r>
-        <w:rPr>
-          <w:color w:val="000000" w:themeColor="text1"/>
-          <w:sz w:val="16"/>
-          <w:szCs w:val="16"/>
-        </w:rPr>
-        <w:t xml:space="preserve">".  Mean species lifespan for all the morphospecies is 6.481 Myr. </w:t>
+    </w:p>
+    <w:p>
+      <w:pPr>
+        <w:pStyle w:val="ListParagraph"/>
+        <w:numPr>
+          <w:ilvl w:val="0"/>
+          <w:numId w:val="5"/>
+        </w:numPr>
+        <w:rPr>
+          <w:color w:val="000000" w:themeColor="text1"/>
+          <w:sz w:val="16"/>
+          <w:szCs w:val="16"/>
+        </w:rPr>
+      </w:pPr>
+      <w:r>
+        <w:rPr>
+          <w:color w:val="000000" w:themeColor="text1"/>
+          <w:sz w:val="16"/>
+          <w:szCs w:val="16"/>
+        </w:rPr>
+        <w:t>Investigation of grand cycle (1.2 Myr)</w:t>
+      </w:r>
+      <w:r>
+        <w:rPr>
+          <w:color w:val="000000" w:themeColor="text1"/>
+          <w:sz w:val="16"/>
+          <w:szCs w:val="16"/>
+        </w:rPr>
+        <w:t xml:space="preserve"> in fossil turnover data and further evidence for climate-turnover hypothesis</w:t>
+      </w:r>
+      <w:bookmarkStart w:id="11" w:name="_GoBack"/>
+      <w:bookmarkEnd w:id="11"/>
+    </w:p>
+    <w:p>
+      <w:pPr>
+        <w:rPr>
+          <w:color w:val="000000" w:themeColor="text1"/>
+          <w:sz w:val="16"/>
+          <w:szCs w:val="16"/>
+        </w:rPr>
+      </w:pPr>
+    </w:p>
+    <w:p>
+      <w:pPr>
+        <w:rPr>
+          <w:color w:val="000000" w:themeColor="text1"/>
+          <w:sz w:val="16"/>
+          <w:szCs w:val="16"/>
+        </w:rPr>
+      </w:pPr>
+    </w:p>
+    <w:p>
+      <w:pPr>
+        <w:keepNext/>
+        <w:rPr>
+          <w:b/>
+          <w:color w:val="000000" w:themeColor="text1"/>
+          <w:sz w:val="16"/>
+          <w:szCs w:val="16"/>
+        </w:rPr>
+      </w:pPr>
+      <w:r>
+        <w:rPr>
+          <w:b/>
+          <w:color w:val="000000" w:themeColor="text1"/>
+          <w:sz w:val="16"/>
+          <w:szCs w:val="16"/>
+        </w:rPr>
+        <w:t>2. Dataset</w:t>
+      </w:r>
+    </w:p>
+    <w:p>
+      <w:pPr>
+        <w:keepNext/>
+        <w:rPr>
+          <w:color w:val="000000" w:themeColor="text1"/>
+          <w:sz w:val="16"/>
+          <w:szCs w:val="16"/>
+        </w:rPr>
+      </w:pPr>
+      <w:r>
+        <w:rPr>
+          <w:b/>
+          <w:color w:val="000000" w:themeColor="text1"/>
+          <w:sz w:val="16"/>
+          <w:szCs w:val="16"/>
+        </w:rPr>
+        <w:t xml:space="preserve">      1. </w:t>
+      </w:r>
+      <w:r>
+        <w:rPr>
+          <w:color w:val="000000" w:themeColor="text1"/>
+          <w:sz w:val="16"/>
+          <w:szCs w:val="16"/>
+        </w:rPr>
+        <w:t>Which dataset?</w:t>
+      </w:r>
+    </w:p>
+    <w:p>
+      <w:pPr>
+        <w:keepNext/>
+        <w:rPr>
+          <w:color w:val="000000" w:themeColor="text1"/>
+          <w:sz w:val="16"/>
+          <w:szCs w:val="16"/>
+        </w:rPr>
+      </w:pPr>
+      <w:r>
+        <w:rPr>
+          <w:color w:val="000000" w:themeColor="text1"/>
+          <w:sz w:val="16"/>
+          <w:szCs w:val="16"/>
+        </w:rPr>
+        <w:t xml:space="preserve">      </w:t>
+      </w:r>
+      <w:r>
+        <w:rPr>
+          <w:b/>
+          <w:color w:val="000000" w:themeColor="text1"/>
+          <w:sz w:val="16"/>
+          <w:szCs w:val="16"/>
+        </w:rPr>
+        <w:t>2.</w:t>
+      </w:r>
+      <w:r>
+        <w:rPr>
+          <w:color w:val="000000" w:themeColor="text1"/>
+          <w:sz w:val="16"/>
+          <w:szCs w:val="16"/>
+        </w:rPr>
+        <w:t xml:space="preserve"> Source of data</w:t>
+      </w:r>
+    </w:p>
+    <w:p>
+      <w:pPr>
+        <w:keepNext/>
+        <w:rPr>
+          <w:color w:val="000000" w:themeColor="text1"/>
+          <w:sz w:val="16"/>
+          <w:szCs w:val="16"/>
+        </w:rPr>
+      </w:pPr>
+      <w:r>
+        <w:rPr>
+          <w:color w:val="000000" w:themeColor="text1"/>
+          <w:sz w:val="16"/>
+          <w:szCs w:val="16"/>
+        </w:rPr>
+        <w:t xml:space="preserve">      </w:t>
+      </w:r>
+      <w:r>
+        <w:rPr>
+          <w:b/>
+          <w:color w:val="000000" w:themeColor="text1"/>
+          <w:sz w:val="16"/>
+          <w:szCs w:val="16"/>
+        </w:rPr>
+        <w:t>3.</w:t>
+      </w:r>
+      <w:r>
+        <w:rPr>
+          <w:color w:val="000000" w:themeColor="text1"/>
+          <w:sz w:val="16"/>
+          <w:szCs w:val="16"/>
+        </w:rPr>
+        <w:t xml:space="preserve"> Why is this dataset used? What’s the significance of it? Why not something else?</w:t>
+      </w:r>
+    </w:p>
+    <w:p>
+      <w:pPr>
+        <w:keepNext/>
+        <w:rPr>
+          <w:color w:val="000000" w:themeColor="text1"/>
+          <w:sz w:val="16"/>
+          <w:szCs w:val="16"/>
+        </w:rPr>
+      </w:pPr>
+      <w:r>
+        <w:rPr>
+          <w:color w:val="000000" w:themeColor="text1"/>
+          <w:sz w:val="16"/>
+          <w:szCs w:val="16"/>
+        </w:rPr>
+        <w:t xml:space="preserve">      </w:t>
+      </w:r>
+      <w:r>
+        <w:rPr>
+          <w:b/>
+          <w:color w:val="000000" w:themeColor="text1"/>
+          <w:sz w:val="16"/>
+          <w:szCs w:val="16"/>
+        </w:rPr>
+        <w:t>4.</w:t>
+      </w:r>
+      <w:r>
+        <w:rPr>
+          <w:color w:val="000000" w:themeColor="text1"/>
+          <w:sz w:val="16"/>
+          <w:szCs w:val="16"/>
+        </w:rPr>
+        <w:t xml:space="preserve"> Descriptive statistics of the dataset – lifespan (mean, min, </w:t>
+      </w:r>
+      <w:r>
+        <w:rPr>
+          <w:color w:val="000000" w:themeColor="text1"/>
+          <w:sz w:val="16"/>
+          <w:szCs w:val="16"/>
+        </w:rPr>
+        <w:lastRenderedPageBreak/>
+        <w:t>max)</w:t>
+      </w:r>
+    </w:p>
+    <w:p>
+      <w:pPr>
+        <w:keepNext/>
+        <w:rPr>
+          <w:color w:val="000000" w:themeColor="text1"/>
+          <w:sz w:val="16"/>
+          <w:szCs w:val="16"/>
+        </w:rPr>
+      </w:pPr>
+      <w:r>
+        <w:rPr>
+          <w:color w:val="000000" w:themeColor="text1"/>
+          <w:sz w:val="16"/>
+          <w:szCs w:val="16"/>
+        </w:rPr>
+        <w:t xml:space="preserve">      </w:t>
+      </w:r>
+      <w:r>
+        <w:rPr>
+          <w:b/>
+          <w:color w:val="000000" w:themeColor="text1"/>
+          <w:sz w:val="16"/>
+          <w:szCs w:val="16"/>
+        </w:rPr>
+        <w:t>5.</w:t>
+      </w:r>
+      <w:r>
+        <w:rPr>
+          <w:color w:val="000000" w:themeColor="text1"/>
+          <w:sz w:val="16"/>
+          <w:szCs w:val="16"/>
+        </w:rPr>
+        <w:t xml:space="preserve"> Astronomically tuned timescale? </w:t>
+      </w:r>
+    </w:p>
+    <w:p>
+      <w:pPr>
+        <w:keepNext/>
+        <w:rPr>
+          <w:color w:val="000000" w:themeColor="text1"/>
+          <w:sz w:val="16"/>
+          <w:szCs w:val="16"/>
+        </w:rPr>
+      </w:pPr>
+    </w:p>
+    <w:p>
+      <w:pPr>
+        <w:keepNext/>
+        <w:rPr>
+          <w:color w:val="000000" w:themeColor="text1"/>
+          <w:sz w:val="16"/>
+          <w:szCs w:val="16"/>
+        </w:rPr>
+      </w:pPr>
+      <w:r>
+        <w:rPr>
+          <w:color w:val="000000" w:themeColor="text1"/>
+          <w:sz w:val="16"/>
+          <w:szCs w:val="16"/>
+        </w:rPr>
+        <w:t xml:space="preserve">      We wanted to focus on the macroevolutionary trend in the early Cenozoic era. To study evolutionary trends over millions of years, it is required to have access to a group of organisms which was prevalent throughout the entire time in almost all ecological habitat. </w:t>
+      </w:r>
+    </w:p>
+    <w:p>
+      <w:pPr>
+        <w:keepNext/>
+        <w:rPr>
+          <w:color w:val="000000" w:themeColor="text1"/>
+          <w:sz w:val="16"/>
+          <w:szCs w:val="16"/>
+        </w:rPr>
+      </w:pPr>
+      <w:r>
+        <w:rPr>
+          <w:color w:val="000000" w:themeColor="text1"/>
+          <w:sz w:val="16"/>
+          <w:szCs w:val="16"/>
+        </w:rPr>
+        <w:t xml:space="preserve">Fossil records come with incompleteness due to (a) some taxa are not studied extensively (b) some geologic time period are </w:t>
       </w:r>
       <w:proofErr w:type="spellStart"/>
       <w:r>
@@ -2652,6 +2833,112 @@
           <w:sz w:val="16"/>
           <w:szCs w:val="16"/>
         </w:rPr>
+        <w:t>undersampled</w:t>
+      </w:r>
+      <w:proofErr w:type="spellEnd"/>
+      <w:r>
+        <w:rPr>
+          <w:color w:val="000000" w:themeColor="text1"/>
+          <w:sz w:val="16"/>
+          <w:szCs w:val="16"/>
+        </w:rPr>
+        <w:t>. Planktonic foraminifera, on the other hand, has the most complete fossil record</w:t>
+      </w:r>
+      <w:r>
+        <w:rPr>
+          <w:color w:val="000000" w:themeColor="text1"/>
+          <w:sz w:val="16"/>
+          <w:szCs w:val="16"/>
+        </w:rPr>
+        <w:t xml:space="preserve">. </w:t>
+      </w:r>
+      <w:r>
+        <w:rPr>
+          <w:color w:val="000000" w:themeColor="text1"/>
+          <w:sz w:val="16"/>
+          <w:szCs w:val="16"/>
+        </w:rPr>
+        <w:t>Planktonic foraminifer lies in the base of the food pyramid and has been widely available across different marine environment throughout the whole Phanerozoic. Aze et al have looked into multiple studies of foraminifer fossil records and compiled a dataset of evolutionary ranges of foraminifer fossils for the whole Cenozoic. The grouping mechanism of the organisms relied mainly on the morphological characteristics and further grouped by ecological information. Genetic similarity or dissimilarity between organisms were not considered as it is difficult to obtain ancient DNA. The dataset provides two main evolutionary tree: one represents the lineage tree and the other is more elaborative morphospecies tree. We first used the morphospecies tree to perform our macroevolutionary analysis as our primary concern is the rate of change in the speciation, extinction and turnover which can be benefitted if we have more data points per million years. Every morphospecies in the tree has a first and last appearance datum which creates the evolutionary range. There are 340 unique morphospecies under 48 unique genera which are grouped by 7 families:"</w:t>
+      </w:r>
+      <w:proofErr w:type="spellStart"/>
+      <w:r>
+        <w:rPr>
+          <w:color w:val="000000" w:themeColor="text1"/>
+          <w:sz w:val="16"/>
+          <w:szCs w:val="16"/>
+        </w:rPr>
+        <w:t>Hedbergellidae</w:t>
+      </w:r>
+      <w:proofErr w:type="spellEnd"/>
+      <w:r>
+        <w:rPr>
+          <w:color w:val="000000" w:themeColor="text1"/>
+          <w:sz w:val="16"/>
+          <w:szCs w:val="16"/>
+        </w:rPr>
+        <w:t>","</w:t>
+      </w:r>
+      <w:proofErr w:type="spellStart"/>
+      <w:r>
+        <w:rPr>
+          <w:color w:val="000000" w:themeColor="text1"/>
+          <w:sz w:val="16"/>
+          <w:szCs w:val="16"/>
+        </w:rPr>
+        <w:t>Globigerinidae</w:t>
+      </w:r>
+      <w:proofErr w:type="spellEnd"/>
+      <w:r>
+        <w:rPr>
+          <w:color w:val="000000" w:themeColor="text1"/>
+          <w:sz w:val="16"/>
+          <w:szCs w:val="16"/>
+        </w:rPr>
+        <w:t>", "</w:t>
+      </w:r>
+      <w:proofErr w:type="spellStart"/>
+      <w:r>
+        <w:rPr>
+          <w:color w:val="000000" w:themeColor="text1"/>
+          <w:sz w:val="16"/>
+          <w:szCs w:val="16"/>
+        </w:rPr>
+        <w:t>Truncorotaloididae</w:t>
+      </w:r>
+      <w:proofErr w:type="spellEnd"/>
+      <w:r>
+        <w:rPr>
+          <w:color w:val="000000" w:themeColor="text1"/>
+          <w:sz w:val="16"/>
+          <w:szCs w:val="16"/>
+        </w:rPr>
+        <w:t>", "</w:t>
+      </w:r>
+      <w:proofErr w:type="spellStart"/>
+      <w:r>
+        <w:rPr>
+          <w:color w:val="000000" w:themeColor="text1"/>
+          <w:sz w:val="16"/>
+          <w:szCs w:val="16"/>
+        </w:rPr>
+        <w:t>Hantkeninidae</w:t>
+      </w:r>
+      <w:proofErr w:type="spellEnd"/>
+      <w:r>
+        <w:rPr>
+          <w:color w:val="000000" w:themeColor="text1"/>
+          <w:sz w:val="16"/>
+          <w:szCs w:val="16"/>
+        </w:rPr>
+        <w:t>", "</w:t>
+      </w:r>
+      <w:proofErr w:type="spellStart"/>
+      <w:r>
+        <w:rPr>
+          <w:color w:val="000000" w:themeColor="text1"/>
+          <w:sz w:val="16"/>
+          <w:szCs w:val="16"/>
+        </w:rPr>
         <w:t>Globoquadrinidae</w:t>
       </w:r>
       <w:proofErr w:type="spellEnd"/>
@@ -2661,6 +2948,80 @@
           <w:sz w:val="16"/>
           <w:szCs w:val="16"/>
         </w:rPr>
+        <w:t>", "</w:t>
+      </w:r>
+      <w:proofErr w:type="spellStart"/>
+      <w:r>
+        <w:rPr>
+          <w:color w:val="000000" w:themeColor="text1"/>
+          <w:sz w:val="16"/>
+          <w:szCs w:val="16"/>
+        </w:rPr>
+        <w:t>Globorotaliidae</w:t>
+      </w:r>
+      <w:proofErr w:type="spellEnd"/>
+      <w:r>
+        <w:rPr>
+          <w:color w:val="000000" w:themeColor="text1"/>
+          <w:sz w:val="16"/>
+          <w:szCs w:val="16"/>
+        </w:rPr>
+        <w:t>", "</w:t>
+      </w:r>
+      <w:bookmarkStart w:id="12" w:name="OLE_LINK1"/>
+      <w:bookmarkStart w:id="13" w:name="OLE_LINK2"/>
+      <w:proofErr w:type="spellStart"/>
+      <w:r>
+        <w:rPr>
+          <w:color w:val="000000" w:themeColor="text1"/>
+          <w:sz w:val="16"/>
+          <w:szCs w:val="16"/>
+        </w:rPr>
+        <w:t>Pulleniatinidae</w:t>
+      </w:r>
+      <w:bookmarkEnd w:id="12"/>
+      <w:bookmarkEnd w:id="13"/>
+      <w:proofErr w:type="spellEnd"/>
+      <w:r>
+        <w:rPr>
+          <w:color w:val="000000" w:themeColor="text1"/>
+          <w:sz w:val="16"/>
+          <w:szCs w:val="16"/>
+        </w:rPr>
+        <w:t xml:space="preserve">".  </w:t>
+      </w:r>
+      <w:r>
+        <w:rPr>
+          <w:color w:val="000000" w:themeColor="text1"/>
+          <w:sz w:val="16"/>
+          <w:szCs w:val="16"/>
+        </w:rPr>
+        <w:t xml:space="preserve">The sheet “PF_FAD_LAD” shows the full list of morphospecies with their binomial name, FAD(First Appearance Datum), LAD(Last Appearance Datum), Genus, Family, Morphogroup and Ecogroup. </w:t>
+      </w:r>
+      <w:r>
+        <w:rPr>
+          <w:color w:val="000000" w:themeColor="text1"/>
+          <w:sz w:val="16"/>
+          <w:szCs w:val="16"/>
+        </w:rPr>
+        <w:t xml:space="preserve">Mean species lifespan for all the morphospecies is 6.481 Myr. </w:t>
+      </w:r>
+      <w:proofErr w:type="spellStart"/>
+      <w:r>
+        <w:rPr>
+          <w:color w:val="000000" w:themeColor="text1"/>
+          <w:sz w:val="16"/>
+          <w:szCs w:val="16"/>
+        </w:rPr>
+        <w:t>Globoquadrinidae</w:t>
+      </w:r>
+      <w:proofErr w:type="spellEnd"/>
+      <w:r>
+        <w:rPr>
+          <w:color w:val="000000" w:themeColor="text1"/>
+          <w:sz w:val="16"/>
+          <w:szCs w:val="16"/>
+        </w:rPr>
         <w:t xml:space="preserve"> family has the maximum mean life span (13.719 Myr) whereas the short-lived family is </w:t>
       </w:r>
       <w:proofErr w:type="spellStart"/>
@@ -2788,7 +3149,23 @@
           <w:sz w:val="16"/>
           <w:szCs w:val="16"/>
         </w:rPr>
-        <w:t>he longest living species is the “</w:t>
+        <w:t xml:space="preserve">he longest living </w:t>
+      </w:r>
+      <w:r>
+        <w:rPr>
+          <w:color w:val="000000" w:themeColor="text1"/>
+          <w:sz w:val="16"/>
+          <w:szCs w:val="16"/>
+        </w:rPr>
+        <w:t>foraminifer morpho</w:t>
+      </w:r>
+      <w:r>
+        <w:rPr>
+          <w:color w:val="000000" w:themeColor="text1"/>
+          <w:sz w:val="16"/>
+          <w:szCs w:val="16"/>
+        </w:rPr>
+        <w:t>species is the “</w:t>
       </w:r>
       <w:proofErr w:type="spellStart"/>
       <w:r>
@@ -2824,7 +3201,57 @@
           <w:sz w:val="16"/>
           <w:szCs w:val="16"/>
         </w:rPr>
-        <w:t>” which lived 38.02 Myr (FAD=5</w:t>
+        <w:t>”</w:t>
+      </w:r>
+      <w:r>
+        <w:rPr>
+          <w:color w:val="000000" w:themeColor="text1"/>
+          <w:sz w:val="16"/>
+          <w:szCs w:val="16"/>
+        </w:rPr>
+        <w:t xml:space="preserve"> under </w:t>
+      </w:r>
+      <w:proofErr w:type="spellStart"/>
+      <w:r>
+        <w:rPr>
+          <w:color w:val="000000" w:themeColor="text1"/>
+          <w:sz w:val="16"/>
+          <w:szCs w:val="16"/>
+        </w:rPr>
+        <w:t>Globigerinidae</w:t>
+      </w:r>
+      <w:proofErr w:type="spellEnd"/>
+      <w:r>
+        <w:rPr>
+          <w:color w:val="000000" w:themeColor="text1"/>
+          <w:sz w:val="16"/>
+          <w:szCs w:val="16"/>
+        </w:rPr>
+        <w:t xml:space="preserve"> family</w:t>
+      </w:r>
+      <w:r>
+        <w:rPr>
+          <w:color w:val="000000" w:themeColor="text1"/>
+          <w:sz w:val="16"/>
+          <w:szCs w:val="16"/>
+        </w:rPr>
+        <w:t xml:space="preserve"> which </w:t>
+      </w:r>
+      <w:r>
+        <w:rPr>
+          <w:color w:val="000000" w:themeColor="text1"/>
+          <w:sz w:val="16"/>
+          <w:szCs w:val="16"/>
+        </w:rPr>
+        <w:t>had a lifespan of</w:t>
+      </w:r>
+      <w:r>
+        <w:rPr>
+          <w:color w:val="000000" w:themeColor="text1"/>
+          <w:sz w:val="16"/>
+          <w:szCs w:val="16"/>
+        </w:rPr>
+        <w:t xml:space="preserve"> 38.02 Myr (FAD=5</w:t>
       </w:r>
       <w:r>
         <w:rPr>
@@ -2856,7 +3283,179 @@
           <w:sz w:val="16"/>
           <w:szCs w:val="16"/>
         </w:rPr>
-        <w:t>Myr, LAD= Myr)</w:t>
+        <w:t>Myr, LAD=</w:t>
+      </w:r>
+      <w:r>
+        <w:rPr>
+          <w:color w:val="000000" w:themeColor="text1"/>
+          <w:sz w:val="16"/>
+          <w:szCs w:val="16"/>
+        </w:rPr>
+        <w:t>17.54</w:t>
+      </w:r>
+      <w:r>
+        <w:rPr>
+          <w:color w:val="000000" w:themeColor="text1"/>
+          <w:sz w:val="16"/>
+          <w:szCs w:val="16"/>
+        </w:rPr>
+        <w:t>Myr)</w:t>
+      </w:r>
+      <w:r>
+        <w:rPr>
+          <w:color w:val="000000" w:themeColor="text1"/>
+          <w:sz w:val="16"/>
+          <w:szCs w:val="16"/>
+        </w:rPr>
+        <w:t xml:space="preserve">. On the other hand, the shortest living morphospecies </w:t>
+      </w:r>
+      <w:proofErr w:type="spellStart"/>
+      <w:r>
+        <w:rPr>
+          <w:color w:val="000000" w:themeColor="text1"/>
+          <w:sz w:val="16"/>
+          <w:szCs w:val="16"/>
+        </w:rPr>
+        <w:t>Globigerinella</w:t>
+      </w:r>
+      <w:proofErr w:type="spellEnd"/>
+      <w:r>
+        <w:rPr>
+          <w:color w:val="000000" w:themeColor="text1"/>
+          <w:sz w:val="16"/>
+          <w:szCs w:val="16"/>
+        </w:rPr>
+        <w:t xml:space="preserve"> </w:t>
+      </w:r>
+      <w:proofErr w:type="spellStart"/>
+      <w:r>
+        <w:rPr>
+          <w:color w:val="000000" w:themeColor="text1"/>
+          <w:sz w:val="16"/>
+          <w:szCs w:val="16"/>
+        </w:rPr>
+        <w:t>adamsi</w:t>
+      </w:r>
+      <w:proofErr w:type="spellEnd"/>
+      <w:r>
+        <w:rPr>
+          <w:color w:val="000000" w:themeColor="text1"/>
+          <w:sz w:val="16"/>
+          <w:szCs w:val="16"/>
+        </w:rPr>
+        <w:t xml:space="preserve"> is a living foraminifer which came into existence 10,000 years (FAD=0.01Myr, LAD=0Myr) ago.</w:t>
+      </w:r>
+      <w:r>
+        <w:rPr>
+          <w:color w:val="000000" w:themeColor="text1"/>
+          <w:sz w:val="16"/>
+          <w:szCs w:val="16"/>
+        </w:rPr>
+        <w:t xml:space="preserve"> Aze et al. and later Barry et al. have successfully categorized the foraminifer morphospecies into </w:t>
+      </w:r>
+      <w:r>
+        <w:rPr>
+          <w:color w:val="000000" w:themeColor="text1"/>
+          <w:sz w:val="16"/>
+          <w:szCs w:val="16"/>
+        </w:rPr>
+        <w:t xml:space="preserve">19 </w:t>
+      </w:r>
+      <w:proofErr w:type="spellStart"/>
+      <w:r>
+        <w:rPr>
+          <w:color w:val="000000" w:themeColor="text1"/>
+          <w:sz w:val="16"/>
+          <w:szCs w:val="16"/>
+        </w:rPr>
+        <w:t>Morphogroups</w:t>
+      </w:r>
+      <w:proofErr w:type="spellEnd"/>
+      <w:r>
+        <w:rPr>
+          <w:color w:val="000000" w:themeColor="text1"/>
+          <w:sz w:val="16"/>
+          <w:szCs w:val="16"/>
+        </w:rPr>
+        <w:t xml:space="preserve"> (based on their test shell structure difference) and 6 </w:t>
+      </w:r>
+      <w:proofErr w:type="spellStart"/>
+      <w:r>
+        <w:rPr>
+          <w:color w:val="000000" w:themeColor="text1"/>
+          <w:sz w:val="16"/>
+          <w:szCs w:val="16"/>
+        </w:rPr>
+        <w:t>ecogroups</w:t>
+      </w:r>
+      <w:proofErr w:type="spellEnd"/>
+      <w:r>
+        <w:rPr>
+          <w:color w:val="000000" w:themeColor="text1"/>
+          <w:sz w:val="16"/>
+          <w:szCs w:val="16"/>
+        </w:rPr>
+        <w:t xml:space="preserve"> </w:t>
+      </w:r>
+      <w:r>
+        <w:rPr>
+          <w:color w:val="000000" w:themeColor="text1"/>
+          <w:sz w:val="16"/>
+          <w:szCs w:val="16"/>
+        </w:rPr>
+        <w:t>.</w:t>
+      </w:r>
+      <w:r>
+        <w:rPr>
+          <w:color w:val="000000" w:themeColor="text1"/>
+          <w:sz w:val="16"/>
+          <w:szCs w:val="16"/>
+        </w:rPr>
+        <w:t xml:space="preserve"> Morphogroup 2 and 7 have the highest number of morphospecies (80 and 52 respectively). </w:t>
+      </w:r>
+      <w:proofErr w:type="spellStart"/>
+      <w:r>
+        <w:rPr>
+          <w:color w:val="000000" w:themeColor="text1"/>
+          <w:sz w:val="16"/>
+          <w:szCs w:val="16"/>
+        </w:rPr>
+        <w:t>Ecogrpup</w:t>
+      </w:r>
+      <w:proofErr w:type="spellEnd"/>
+      <w:r>
+        <w:rPr>
+          <w:color w:val="000000" w:themeColor="text1"/>
+          <w:sz w:val="16"/>
+          <w:szCs w:val="16"/>
+        </w:rPr>
+        <w:t xml:space="preserve"> 1 and 3 have the highest number of morphospecies (</w:t>
+      </w:r>
+      <w:r>
+        <w:rPr>
+          <w:color w:val="000000" w:themeColor="text1"/>
+          <w:sz w:val="16"/>
+          <w:szCs w:val="16"/>
+        </w:rPr>
+        <w:t xml:space="preserve">110 and 107 respectively). We have tabulated number of species, mean lifespan, mean start and end of lifespan in the </w:t>
+      </w:r>
+      <w:proofErr w:type="spellStart"/>
+      <w:r>
+        <w:rPr>
+          <w:color w:val="000000" w:themeColor="text1"/>
+          <w:sz w:val="16"/>
+          <w:szCs w:val="16"/>
+        </w:rPr>
+        <w:t>PF_stat</w:t>
+      </w:r>
+      <w:proofErr w:type="spellEnd"/>
+      <w:r>
+        <w:rPr>
+          <w:color w:val="000000" w:themeColor="text1"/>
+          <w:sz w:val="16"/>
+          <w:szCs w:val="16"/>
+        </w:rPr>
+        <w:t xml:space="preserve"> sheet for all morphogroup and ecogroup.</w:t>
       </w:r>
     </w:p>
     <w:p>
@@ -2893,11 +3492,11 @@
         <w:tblLook w:val="04A0" w:firstRow="1" w:lastRow="0" w:firstColumn="1" w:lastColumn="0" w:noHBand="0" w:noVBand="1"/>
       </w:tblPr>
       <w:tblGrid>
-        <w:gridCol w:w="1108"/>
-        <w:gridCol w:w="589"/>
-        <w:gridCol w:w="898"/>
-        <w:gridCol w:w="998"/>
-        <w:gridCol w:w="626"/>
+        <w:gridCol w:w="1296"/>
+        <w:gridCol w:w="654"/>
+        <w:gridCol w:w="741"/>
+        <w:gridCol w:w="787"/>
+        <w:gridCol w:w="741"/>
       </w:tblGrid>
       <w:tr>
         <w:trPr>
@@ -2905,7 +3504,7 @@
         </w:trPr>
         <w:tc>
           <w:tcPr>
-            <w:tcW w:w="2515" w:type="dxa"/>
+            <w:tcW w:w="1233" w:type="dxa"/>
             <w:tcBorders>
               <w:top w:val="single" w:sz="4" w:space="0" w:color="auto"/>
               <w:left w:val="single" w:sz="4" w:space="0" w:color="auto"/>
@@ -2942,7 +3541,7 @@
         </w:tc>
         <w:tc>
           <w:tcPr>
-            <w:tcW w:w="1176" w:type="dxa"/>
+            <w:tcW w:w="629" w:type="dxa"/>
             <w:tcBorders>
               <w:top w:val="single" w:sz="4" w:space="0" w:color="auto"/>
               <w:left w:val="nil"/>
@@ -2979,7 +3578,7 @@
         </w:tc>
         <w:tc>
           <w:tcPr>
-            <w:tcW w:w="1974" w:type="dxa"/>
+            <w:tcW w:w="782" w:type="dxa"/>
             <w:tcBorders>
               <w:top w:val="single" w:sz="4" w:space="0" w:color="auto"/>
               <w:left w:val="nil"/>
@@ -3016,7 +3615,7 @@
         </w:tc>
         <w:tc>
           <w:tcPr>
-            <w:tcW w:w="2231" w:type="dxa"/>
+            <w:tcW w:w="865" w:type="dxa"/>
             <w:tcBorders>
               <w:top w:val="single" w:sz="4" w:space="0" w:color="auto"/>
               <w:left w:val="nil"/>
@@ -3053,7 +3652,7 @@
         </w:tc>
         <w:tc>
           <w:tcPr>
-            <w:tcW w:w="1272" w:type="dxa"/>
+            <w:tcW w:w="710" w:type="dxa"/>
             <w:tcBorders>
               <w:top w:val="single" w:sz="4" w:space="0" w:color="auto"/>
               <w:left w:val="nil"/>
@@ -3095,7 +3694,7 @@
         </w:trPr>
         <w:tc>
           <w:tcPr>
-            <w:tcW w:w="2515" w:type="dxa"/>
+            <w:tcW w:w="1233" w:type="dxa"/>
             <w:tcBorders>
               <w:top w:val="nil"/>
               <w:left w:val="single" w:sz="4" w:space="0" w:color="auto"/>
@@ -3130,7 +3729,7 @@
         </w:tc>
         <w:tc>
           <w:tcPr>
-            <w:tcW w:w="1176" w:type="dxa"/>
+            <w:tcW w:w="629" w:type="dxa"/>
             <w:tcBorders>
               <w:top w:val="nil"/>
               <w:left w:val="nil"/>
@@ -3163,7 +3762,7 @@
         </w:tc>
         <w:tc>
           <w:tcPr>
-            <w:tcW w:w="1974" w:type="dxa"/>
+            <w:tcW w:w="782" w:type="dxa"/>
             <w:tcBorders>
               <w:top w:val="nil"/>
               <w:left w:val="nil"/>
@@ -3196,7 +3795,7 @@
         </w:tc>
         <w:tc>
           <w:tcPr>
-            <w:tcW w:w="2231" w:type="dxa"/>
+            <w:tcW w:w="865" w:type="dxa"/>
             <w:tcBorders>
               <w:top w:val="nil"/>
               <w:left w:val="nil"/>
@@ -3229,7 +3828,7 @@
         </w:tc>
         <w:tc>
           <w:tcPr>
-            <w:tcW w:w="1272" w:type="dxa"/>
+            <w:tcW w:w="710" w:type="dxa"/>
             <w:tcBorders>
               <w:top w:val="nil"/>
               <w:left w:val="nil"/>
@@ -3267,7 +3866,7 @@
         </w:trPr>
         <w:tc>
           <w:tcPr>
-            <w:tcW w:w="2515" w:type="dxa"/>
+            <w:tcW w:w="1233" w:type="dxa"/>
             <w:tcBorders>
               <w:top w:val="nil"/>
               <w:left w:val="single" w:sz="4" w:space="0" w:color="auto"/>
@@ -3302,7 +3901,7 @@
         </w:tc>
         <w:tc>
           <w:tcPr>
-            <w:tcW w:w="1176" w:type="dxa"/>
+            <w:tcW w:w="629" w:type="dxa"/>
             <w:tcBorders>
               <w:top w:val="nil"/>
               <w:left w:val="nil"/>
@@ -3335,7 +3934,7 @@
         </w:tc>
         <w:tc>
           <w:tcPr>
-            <w:tcW w:w="1974" w:type="dxa"/>
+            <w:tcW w:w="782" w:type="dxa"/>
             <w:tcBorders>
               <w:top w:val="nil"/>
               <w:left w:val="nil"/>
@@ -3368,7 +3967,7 @@
         </w:tc>
         <w:tc>
           <w:tcPr>
-            <w:tcW w:w="2231" w:type="dxa"/>
+            <w:tcW w:w="865" w:type="dxa"/>
             <w:tcBorders>
               <w:top w:val="nil"/>
               <w:left w:val="nil"/>
@@ -3401,7 +4000,7 @@
         </w:tc>
         <w:tc>
           <w:tcPr>
-            <w:tcW w:w="1272" w:type="dxa"/>
+            <w:tcW w:w="710" w:type="dxa"/>
             <w:tcBorders>
               <w:top w:val="nil"/>
               <w:left w:val="nil"/>
@@ -3439,7 +4038,7 @@
         </w:trPr>
         <w:tc>
           <w:tcPr>
-            <w:tcW w:w="2515" w:type="dxa"/>
+            <w:tcW w:w="1233" w:type="dxa"/>
             <w:tcBorders>
               <w:top w:val="nil"/>
               <w:left w:val="single" w:sz="4" w:space="0" w:color="auto"/>
@@ -3474,7 +4073,7 @@
         </w:tc>
         <w:tc>
           <w:tcPr>
-            <w:tcW w:w="1176" w:type="dxa"/>
+            <w:tcW w:w="629" w:type="dxa"/>
             <w:tcBorders>
               <w:top w:val="nil"/>
               <w:left w:val="nil"/>
@@ -3507,7 +4106,7 @@
         </w:tc>
         <w:tc>
           <w:tcPr>
-            <w:tcW w:w="1974" w:type="dxa"/>
+            <w:tcW w:w="782" w:type="dxa"/>
             <w:tcBorders>
               <w:top w:val="nil"/>
               <w:left w:val="nil"/>
@@ -3540,7 +4139,7 @@
         </w:tc>
         <w:tc>
           <w:tcPr>
-            <w:tcW w:w="2231" w:type="dxa"/>
+            <w:tcW w:w="865" w:type="dxa"/>
             <w:tcBorders>
               <w:top w:val="nil"/>
               <w:left w:val="nil"/>
@@ -3573,7 +4172,7 @@
         </w:tc>
         <w:tc>
           <w:tcPr>
-            <w:tcW w:w="1272" w:type="dxa"/>
+            <w:tcW w:w="710" w:type="dxa"/>
             <w:tcBorders>
               <w:top w:val="nil"/>
               <w:left w:val="nil"/>
@@ -3611,7 +4210,7 @@
         </w:trPr>
         <w:tc>
           <w:tcPr>
-            <w:tcW w:w="2515" w:type="dxa"/>
+            <w:tcW w:w="1233" w:type="dxa"/>
             <w:tcBorders>
               <w:top w:val="nil"/>
               <w:left w:val="single" w:sz="4" w:space="0" w:color="auto"/>
@@ -3646,7 +4245,7 @@
         </w:tc>
         <w:tc>
           <w:tcPr>
-            <w:tcW w:w="1176" w:type="dxa"/>
+            <w:tcW w:w="629" w:type="dxa"/>
             <w:tcBorders>
               <w:top w:val="nil"/>
               <w:left w:val="nil"/>
@@ -3679,7 +4278,7 @@
         </w:tc>
         <w:tc>
           <w:tcPr>
-            <w:tcW w:w="1974" w:type="dxa"/>
+            <w:tcW w:w="782" w:type="dxa"/>
             <w:tcBorders>
               <w:top w:val="nil"/>
               <w:left w:val="nil"/>
@@ -3712,7 +4311,7 @@
         </w:tc>
         <w:tc>
           <w:tcPr>
-            <w:tcW w:w="2231" w:type="dxa"/>
+            <w:tcW w:w="865" w:type="dxa"/>
             <w:tcBorders>
               <w:top w:val="nil"/>
               <w:left w:val="nil"/>
@@ -3745,7 +4344,7 @@
         </w:tc>
         <w:tc>
           <w:tcPr>
-            <w:tcW w:w="1272" w:type="dxa"/>
+            <w:tcW w:w="710" w:type="dxa"/>
             <w:tcBorders>
               <w:top w:val="nil"/>
               <w:left w:val="nil"/>
@@ -3783,7 +4382,7 @@
         </w:trPr>
         <w:tc>
           <w:tcPr>
-            <w:tcW w:w="2515" w:type="dxa"/>
+            <w:tcW w:w="1233" w:type="dxa"/>
             <w:tcBorders>
               <w:top w:val="nil"/>
               <w:left w:val="single" w:sz="4" w:space="0" w:color="auto"/>
@@ -3818,7 +4417,7 @@
         </w:tc>
         <w:tc>
           <w:tcPr>
-            <w:tcW w:w="1176" w:type="dxa"/>
+            <w:tcW w:w="629" w:type="dxa"/>
             <w:tcBorders>
               <w:top w:val="nil"/>
               <w:left w:val="nil"/>
@@ -3851,7 +4450,7 @@
         </w:tc>
         <w:tc>
           <w:tcPr>
-            <w:tcW w:w="1974" w:type="dxa"/>
+            <w:tcW w:w="782" w:type="dxa"/>
             <w:tcBorders>
               <w:top w:val="nil"/>
               <w:left w:val="nil"/>
@@ -3884,7 +4483,7 @@
         </w:tc>
         <w:tc>
           <w:tcPr>
-            <w:tcW w:w="2231" w:type="dxa"/>
+            <w:tcW w:w="865" w:type="dxa"/>
             <w:tcBorders>
               <w:top w:val="nil"/>
               <w:left w:val="nil"/>
@@ -3917,7 +4516,7 @@
         </w:tc>
         <w:tc>
           <w:tcPr>
-            <w:tcW w:w="1272" w:type="dxa"/>
+            <w:tcW w:w="710" w:type="dxa"/>
             <w:tcBorders>
               <w:top w:val="nil"/>
               <w:left w:val="nil"/>
@@ -3955,7 +4554,7 @@
         </w:trPr>
         <w:tc>
           <w:tcPr>
-            <w:tcW w:w="2515" w:type="dxa"/>
+            <w:tcW w:w="1233" w:type="dxa"/>
             <w:tcBorders>
               <w:top w:val="nil"/>
               <w:left w:val="single" w:sz="4" w:space="0" w:color="auto"/>
@@ -3990,7 +4589,7 @@
         </w:tc>
         <w:tc>
           <w:tcPr>
-            <w:tcW w:w="1176" w:type="dxa"/>
+            <w:tcW w:w="629" w:type="dxa"/>
             <w:tcBorders>
               <w:top w:val="nil"/>
               <w:left w:val="nil"/>
@@ -4023,7 +4622,7 @@
         </w:tc>
         <w:tc>
           <w:tcPr>
-            <w:tcW w:w="1974" w:type="dxa"/>
+            <w:tcW w:w="782" w:type="dxa"/>
             <w:tcBorders>
               <w:top w:val="nil"/>
               <w:left w:val="nil"/>
@@ -4056,7 +4655,7 @@
         </w:tc>
         <w:tc>
           <w:tcPr>
-            <w:tcW w:w="2231" w:type="dxa"/>
+            <w:tcW w:w="865" w:type="dxa"/>
             <w:tcBorders>
               <w:top w:val="nil"/>
               <w:left w:val="nil"/>
@@ -4089,7 +4688,7 @@
         </w:tc>
         <w:tc>
           <w:tcPr>
-            <w:tcW w:w="1272" w:type="dxa"/>
+            <w:tcW w:w="710" w:type="dxa"/>
             <w:tcBorders>
               <w:top w:val="nil"/>
               <w:left w:val="nil"/>
@@ -4127,7 +4726,7 @@
         </w:trPr>
         <w:tc>
           <w:tcPr>
-            <w:tcW w:w="2515" w:type="dxa"/>
+            <w:tcW w:w="1233" w:type="dxa"/>
             <w:tcBorders>
               <w:top w:val="nil"/>
               <w:left w:val="single" w:sz="4" w:space="0" w:color="auto"/>
@@ -4162,7 +4761,7 @@
         </w:tc>
         <w:tc>
           <w:tcPr>
-            <w:tcW w:w="1176" w:type="dxa"/>
+            <w:tcW w:w="629" w:type="dxa"/>
             <w:tcBorders>
               <w:top w:val="nil"/>
               <w:left w:val="nil"/>
@@ -4195,7 +4794,7 @@
         </w:tc>
         <w:tc>
           <w:tcPr>
-            <w:tcW w:w="1974" w:type="dxa"/>
+            <w:tcW w:w="782" w:type="dxa"/>
             <w:tcBorders>
               <w:top w:val="nil"/>
               <w:left w:val="nil"/>
@@ -4228,7 +4827,7 @@
         </w:tc>
         <w:tc>
           <w:tcPr>
-            <w:tcW w:w="2231" w:type="dxa"/>
+            <w:tcW w:w="865" w:type="dxa"/>
             <w:tcBorders>
               <w:top w:val="nil"/>
               <w:left w:val="nil"/>
@@ -4261,7 +4860,7 @@
         </w:tc>
         <w:tc>
           <w:tcPr>
-            <w:tcW w:w="1272" w:type="dxa"/>
+            <w:tcW w:w="710" w:type="dxa"/>
             <w:tcBorders>
               <w:top w:val="nil"/>
               <w:left w:val="nil"/>
@@ -4299,7 +4898,7 @@
         </w:trPr>
         <w:tc>
           <w:tcPr>
-            <w:tcW w:w="2515" w:type="dxa"/>
+            <w:tcW w:w="1233" w:type="dxa"/>
             <w:tcBorders>
               <w:top w:val="nil"/>
               <w:left w:val="single" w:sz="4" w:space="0" w:color="auto"/>
@@ -4336,13 +4935,11 @@
               </w:rPr>
               <w:t>Total:</w:t>
             </w:r>
-            <w:bookmarkStart w:id="5" w:name="_GoBack"/>
-            <w:bookmarkEnd w:id="5"/>
           </w:p>
         </w:tc>
         <w:tc>
           <w:tcPr>
-            <w:tcW w:w="1176" w:type="dxa"/>
+            <w:tcW w:w="629" w:type="dxa"/>
             <w:tcBorders>
               <w:top w:val="nil"/>
               <w:left w:val="nil"/>
@@ -4375,7 +4972,7 @@
         </w:tc>
         <w:tc>
           <w:tcPr>
-            <w:tcW w:w="1974" w:type="dxa"/>
+            <w:tcW w:w="782" w:type="dxa"/>
             <w:tcBorders>
               <w:top w:val="nil"/>
               <w:left w:val="nil"/>
@@ -4408,7 +5005,7 @@
         </w:tc>
         <w:tc>
           <w:tcPr>
-            <w:tcW w:w="2231" w:type="dxa"/>
+            <w:tcW w:w="865" w:type="dxa"/>
             <w:tcBorders>
               <w:top w:val="nil"/>
               <w:left w:val="nil"/>
@@ -4441,7 +5038,7 @@
         </w:tc>
         <w:tc>
           <w:tcPr>
-            <w:tcW w:w="1272" w:type="dxa"/>
+            <w:tcW w:w="710" w:type="dxa"/>
             <w:tcBorders>
               <w:top w:val="nil"/>
               <w:left w:val="nil"/>
@@ -4483,6 +5080,34 @@
           <w:szCs w:val="16"/>
         </w:rPr>
       </w:pPr>
+    </w:p>
+    <w:p>
+      <w:pPr>
+        <w:keepNext/>
+        <w:rPr>
+          <w:color w:val="000000" w:themeColor="text1"/>
+          <w:sz w:val="16"/>
+          <w:szCs w:val="16"/>
+        </w:rPr>
+      </w:pPr>
+    </w:p>
+    <w:p>
+      <w:pPr>
+        <w:keepNext/>
+        <w:rPr>
+          <w:color w:val="000000" w:themeColor="text1"/>
+          <w:sz w:val="16"/>
+          <w:szCs w:val="16"/>
+        </w:rPr>
+      </w:pPr>
+      <w:r>
+        <w:rPr>
+          <w:color w:val="000000" w:themeColor="text1"/>
+          <w:sz w:val="16"/>
+          <w:szCs w:val="16"/>
+        </w:rPr>
+        <w:t xml:space="preserve">We have also tabulated all the foraminifer lineages in the sheet named “PFL_FAD_LAD” </w:t>
+      </w:r>
     </w:p>
     <w:p>
       <w:pPr>
@@ -6943,6 +7568,7 @@
           <w:sz w:val="16"/>
           <w:szCs w:val="16"/>
         </w:rPr>
+        <w:lastRenderedPageBreak/>
         <w:t xml:space="preserve">  Correlation co-efficient using </w:t>
       </w:r>
       <w:proofErr w:type="spellStart"/>
@@ -8754,8 +9380,8 @@
         </w:rPr>
         <w:t xml:space="preserve">, H.K., Stewart, D.R., Wade, B.S., et al., 2011. </w:t>
       </w:r>
-      <w:bookmarkStart w:id="6" w:name="OLE_LINK164"/>
-      <w:bookmarkStart w:id="7" w:name="OLE_LINK165"/>
+      <w:bookmarkStart w:id="14" w:name="OLE_LINK164"/>
+      <w:bookmarkStart w:id="15" w:name="OLE_LINK165"/>
       <w:r>
         <w:rPr>
           <w:rFonts w:ascii="Times New Roman" w:hAnsi="Times New Roman" w:cs="Times New Roman"/>
@@ -8764,8 +9390,8 @@
         </w:rPr>
         <w:t>A phylogeny of Cenozoic macroperforate planktonic foraminifera from fossil data.</w:t>
       </w:r>
-      <w:bookmarkEnd w:id="6"/>
-      <w:bookmarkEnd w:id="7"/>
+      <w:bookmarkEnd w:id="14"/>
+      <w:bookmarkEnd w:id="15"/>
       <w:r>
         <w:rPr>
           <w:rFonts w:ascii="Times New Roman" w:hAnsi="Times New Roman" w:cs="Times New Roman"/>
@@ -11779,7 +12405,7 @@
       </w:rPr>
     </w:pPr>
     <w:r>
-      <w:pict w14:anchorId="60EFC546">
+      <w:pict w14:anchorId="2717B095">
         <v:rect id="Horizontal Line 3" o:spid="_x0000_s2049" style="width:36pt;height:.1pt;visibility:visible;mso-wrap-style:square;mso-left-percent:-10001;mso-top-percent:-10001;mso-position-horizontal:absolute;mso-position-horizontal-relative:char;mso-position-vertical:absolute;mso-position-vertical-relative:line;mso-left-percent:-10001;mso-top-percent:-10001;v-text-anchor:top" o:gfxdata="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" fillcolor="black" stroked="f">
           <o:lock v:ext="edit" rotation="t" aspectratio="t" verticies="t" text="t" shapetype="t"/>
           <w10:anchorlock/>
@@ -12036,7 +12662,7 @@
           <w:spacing w:after="210" w:line="240" w:lineRule="auto"/>
         </w:pPr>
         <w:r>
-          <w:pict w14:anchorId="23CDE7ED">
+          <w:pict w14:anchorId="33B617A5">
             <v:rect id="Horizontal Line 1" o:spid="_x0000_s2051" style="width:496.15pt;height:.1pt;visibility:visible;mso-wrap-style:square;mso-left-percent:-10001;mso-top-percent:-10001;mso-position-horizontal:absolute;mso-position-horizontal-relative:char;mso-position-vertical:absolute;mso-position-vertical-relative:line;mso-left-percent:-10001;mso-top-percent:-10001;v-text-anchor:top" o:gfxdata="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" fillcolor="black" stroked="f">
               <o:lock v:ext="edit" rotation="t" aspectratio="t" verticies="t" text="t" shapetype="t"/>
               <w10:anchorlock/>
@@ -12161,7 +12787,7 @@
       <w:jc w:val="right"/>
     </w:pPr>
     <w:r>
-      <w:pict w14:anchorId="2AB7EA18">
+      <w:pict w14:anchorId="06EE9E4B">
         <v:rect id="Horizontal Line 2" o:spid="_x0000_s2050" style="width:496.15pt;height:.1pt;visibility:visible;mso-wrap-style:square;mso-left-percent:-10001;mso-top-percent:-10001;mso-position-horizontal:absolute;mso-position-horizontal-relative:char;mso-position-vertical:absolute;mso-position-vertical-relative:line;mso-left-percent:-10001;mso-top-percent:-10001;v-text-anchor:top" o:gfxdata="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" fillcolor="black" stroked="f">
           <o:lock v:ext="edit" rotation="t" aspectratio="t" verticies="t" text="t" shapetype="t"/>
           <w10:anchorlock/>
@@ -13004,6 +13630,95 @@
       </w:pPr>
     </w:lvl>
   </w:abstractNum>
+  <w:abstractNum w:abstractNumId="4" w15:restartNumberingAfterBreak="0">
+    <w:nsid w:val="63487C4D"/>
+    <w:multiLevelType w:val="hybridMultilevel"/>
+    <w:tmpl w:val="FF90EF00"/>
+    <w:lvl w:ilvl="0" w:tplc="04090017">
+      <w:start w:val="1"/>
+      <w:numFmt w:val="lowerLetter"/>
+      <w:lvlText w:val="%1)"/>
+      <w:lvlJc w:val="left"/>
+      <w:pPr>
+        <w:ind w:left="720" w:hanging="360"/>
+      </w:pPr>
+      <w:rPr>
+        <w:rFonts w:hint="default"/>
+      </w:rPr>
+    </w:lvl>
+    <w:lvl w:ilvl="1" w:tplc="04090019" w:tentative="1">
+      <w:start w:val="1"/>
+      <w:numFmt w:val="lowerLetter"/>
+      <w:lvlText w:val="%2."/>
+      <w:lvlJc w:val="left"/>
+      <w:pPr>
+        <w:ind w:left="1440" w:hanging="360"/>
+      </w:pPr>
+    </w:lvl>
+    <w:lvl w:ilvl="2" w:tplc="0409001B" w:tentative="1">
+      <w:start w:val="1"/>
+      <w:numFmt w:val="lowerRoman"/>
+      <w:lvlText w:val="%3."/>
+      <w:lvlJc w:val="right"/>
+      <w:pPr>
+        <w:ind w:left="2160" w:hanging="180"/>
+      </w:pPr>
+    </w:lvl>
+    <w:lvl w:ilvl="3" w:tplc="0409000F" w:tentative="1">
+      <w:start w:val="1"/>
+      <w:numFmt w:val="decimal"/>
+      <w:lvlText w:val="%4."/>
+      <w:lvlJc w:val="left"/>
+      <w:pPr>
+        <w:ind w:left="2880" w:hanging="360"/>
+      </w:pPr>
+    </w:lvl>
+    <w:lvl w:ilvl="4" w:tplc="04090019" w:tentative="1">
+      <w:start w:val="1"/>
+      <w:numFmt w:val="lowerLetter"/>
+      <w:lvlText w:val="%5."/>
+      <w:lvlJc w:val="left"/>
+      <w:pPr>
+        <w:ind w:left="3600" w:hanging="360"/>
+      </w:pPr>
+    </w:lvl>
+    <w:lvl w:ilvl="5" w:tplc="0409001B" w:tentative="1">
+      <w:start w:val="1"/>
+      <w:numFmt w:val="lowerRoman"/>
+      <w:lvlText w:val="%6."/>
+      <w:lvlJc w:val="right"/>
+      <w:pPr>
+        <w:ind w:left="4320" w:hanging="180"/>
+      </w:pPr>
+    </w:lvl>
+    <w:lvl w:ilvl="6" w:tplc="0409000F" w:tentative="1">
+      <w:start w:val="1"/>
+      <w:numFmt w:val="decimal"/>
+      <w:lvlText w:val="%7."/>
+      <w:lvlJc w:val="left"/>
+      <w:pPr>
+        <w:ind w:left="5040" w:hanging="360"/>
+      </w:pPr>
+    </w:lvl>
+    <w:lvl w:ilvl="7" w:tplc="04090019" w:tentative="1">
+      <w:start w:val="1"/>
+      <w:numFmt w:val="lowerLetter"/>
+      <w:lvlText w:val="%8."/>
+      <w:lvlJc w:val="left"/>
+      <w:pPr>
+        <w:ind w:left="5760" w:hanging="360"/>
+      </w:pPr>
+    </w:lvl>
+    <w:lvl w:ilvl="8" w:tplc="0409001B" w:tentative="1">
+      <w:start w:val="1"/>
+      <w:numFmt w:val="lowerRoman"/>
+      <w:lvlText w:val="%9."/>
+      <w:lvlJc w:val="right"/>
+      <w:pPr>
+        <w:ind w:left="6480" w:hanging="180"/>
+      </w:pPr>
+    </w:lvl>
+  </w:abstractNum>
   <w:num w:numId="1">
     <w:abstractNumId w:val="0"/>
   </w:num>
@@ -13015,6 +13730,9 @@
   </w:num>
   <w:num w:numId="4">
     <w:abstractNumId w:val="3"/>
+  </w:num>
+  <w:num w:numId="5">
+    <w:abstractNumId w:val="4"/>
   </w:num>
 </w:numbering>
 </file>

</xml_diff>